<commit_message>
css study and hands on
</commit_message>
<xml_diff>
--- a/css - feb-20-23/notes.docx
+++ b/css - feb-20-23/notes.docx
@@ -114,16 +114,40 @@
         </w:numPr>
       </w:pPr>
       <w:r>
-        <w:t>web safe fonts</w:t>
-      </w:r>
-      <w:r>
-        <w:t xml:space="preserve"> of </w:t>
+        <w:t xml:space="preserve">web safe fonts of </w:t>
       </w:r>
       <w:proofErr w:type="spellStart"/>
       <w:r>
         <w:t>css</w:t>
       </w:r>
       <w:proofErr w:type="spellEnd"/>
+      <w:r>
+        <w:t xml:space="preserve"> – difference b/w serif and sans-serif</w:t>
+      </w:r>
+    </w:p>
+    <w:p>
+      <w:pPr>
+        <w:pStyle w:val="ListParagraph"/>
+        <w:numPr>
+          <w:ilvl w:val="0"/>
+          <w:numId w:val="1"/>
+        </w:numPr>
+      </w:pPr>
+      <w:r>
+        <w:t>line-height property</w:t>
+      </w:r>
+    </w:p>
+    <w:p>
+      <w:pPr>
+        <w:pStyle w:val="ListParagraph"/>
+        <w:numPr>
+          <w:ilvl w:val="0"/>
+          <w:numId w:val="1"/>
+        </w:numPr>
+      </w:pPr>
+      <w:r>
+        <w:t xml:space="preserve">applying styles to classes </w:t>
+      </w:r>
     </w:p>
     <w:p>
       <w:pPr>

</xml_diff>

<commit_message>
css box model in detail
</commit_message>
<xml_diff>
--- a/css - feb-20-23/notes.docx
+++ b/css - feb-20-23/notes.docx
@@ -35,32 +35,63 @@
         </w:numPr>
       </w:pPr>
       <w:r>
-        <w:t>3 methods of adding css</w:t>
-      </w:r>
-    </w:p>
-    <w:p>
-      <w:pPr>
-        <w:pStyle w:val="ListParagraph"/>
-        <w:numPr>
-          <w:ilvl w:val="0"/>
-          <w:numId w:val="1"/>
-        </w:numPr>
-      </w:pPr>
-      <w:r>
-        <w:t>Anatomy of css selectors (and a css declaration)</w:t>
-      </w:r>
-    </w:p>
-    <w:p>
-      <w:pPr>
-        <w:pStyle w:val="ListParagraph"/>
-        <w:numPr>
-          <w:ilvl w:val="0"/>
-          <w:numId w:val="1"/>
-        </w:numPr>
-      </w:pPr>
-      <w:r>
-        <w:t>Colors in css</w:t>
-      </w:r>
+        <w:t xml:space="preserve">3 methods of adding </w:t>
+      </w:r>
+      <w:proofErr w:type="spellStart"/>
+      <w:r>
+        <w:t>css</w:t>
+      </w:r>
+      <w:proofErr w:type="spellEnd"/>
+    </w:p>
+    <w:p>
+      <w:pPr>
+        <w:pStyle w:val="ListParagraph"/>
+        <w:numPr>
+          <w:ilvl w:val="0"/>
+          <w:numId w:val="1"/>
+        </w:numPr>
+      </w:pPr>
+      <w:r>
+        <w:t xml:space="preserve">Anatomy of </w:t>
+      </w:r>
+      <w:proofErr w:type="spellStart"/>
+      <w:r>
+        <w:t>css</w:t>
+      </w:r>
+      <w:proofErr w:type="spellEnd"/>
+      <w:r>
+        <w:t xml:space="preserve"> selectors (and a </w:t>
+      </w:r>
+      <w:proofErr w:type="spellStart"/>
+      <w:r>
+        <w:t>css</w:t>
+      </w:r>
+      <w:proofErr w:type="spellEnd"/>
+      <w:r>
+        <w:t xml:space="preserve"> declaration)</w:t>
+      </w:r>
+    </w:p>
+    <w:p>
+      <w:pPr>
+        <w:pStyle w:val="ListParagraph"/>
+        <w:numPr>
+          <w:ilvl w:val="0"/>
+          <w:numId w:val="1"/>
+        </w:numPr>
+      </w:pPr>
+      <w:proofErr w:type="spellStart"/>
+      <w:r>
+        <w:t>Colors</w:t>
+      </w:r>
+      <w:proofErr w:type="spellEnd"/>
+      <w:r>
+        <w:t xml:space="preserve"> in </w:t>
+      </w:r>
+      <w:proofErr w:type="spellStart"/>
+      <w:r>
+        <w:t>css</w:t>
+      </w:r>
+      <w:proofErr w:type="spellEnd"/>
     </w:p>
     <w:p>
       <w:pPr>
@@ -83,8 +114,13 @@
         </w:numPr>
       </w:pPr>
       <w:r>
-        <w:t>web safe fonts of css</w:t>
-      </w:r>
+        <w:t xml:space="preserve">web safe fonts of </w:t>
+      </w:r>
+      <w:proofErr w:type="spellStart"/>
+      <w:r>
+        <w:t>css</w:t>
+      </w:r>
+      <w:proofErr w:type="spellEnd"/>
       <w:r>
         <w:t xml:space="preserve"> – difference b/w serif and sans-serif</w:t>
       </w:r>
@@ -201,15 +237,81 @@
       </w:r>
     </w:p>
     <w:p>
-      <w:r>
-        <w:t xml:space="preserve">Ending here for today: </w:t>
+      <w:pPr>
+        <w:pStyle w:val="ListParagraph"/>
+        <w:numPr>
+          <w:ilvl w:val="0"/>
+          <w:numId w:val="1"/>
+        </w:numPr>
+      </w:pPr>
+      <w:r>
+        <w:t>tackling states of a tags</w:t>
+      </w:r>
+      <w:r>
+        <w:t xml:space="preserve"> </w:t>
+      </w:r>
+    </w:p>
+    <w:p>
+      <w:pPr>
+        <w:pStyle w:val="ListParagraph"/>
+        <w:numPr>
+          <w:ilvl w:val="1"/>
+          <w:numId w:val="1"/>
+        </w:numPr>
+      </w:pPr>
+      <w:r>
+        <w:t>hover state</w:t>
+      </w:r>
+    </w:p>
+    <w:p>
+      <w:pPr>
+        <w:pStyle w:val="ListParagraph"/>
+        <w:numPr>
+          <w:ilvl w:val="1"/>
+          <w:numId w:val="1"/>
+        </w:numPr>
+      </w:pPr>
+      <w:r>
+        <w:t>active state</w:t>
+      </w:r>
+    </w:p>
+    <w:p>
+      <w:pPr>
+        <w:pStyle w:val="ListParagraph"/>
+        <w:numPr>
+          <w:ilvl w:val="1"/>
+          <w:numId w:val="1"/>
+        </w:numPr>
+      </w:pPr>
+      <w:r>
+        <w:t>visited state</w:t>
+      </w:r>
+    </w:p>
+    <w:p>
+      <w:pPr>
+        <w:pStyle w:val="ListParagraph"/>
+        <w:numPr>
+          <w:ilvl w:val="0"/>
+          <w:numId w:val="1"/>
+        </w:numPr>
+      </w:pPr>
+      <w:r>
+        <w:t>list-style-image property</w:t>
+      </w:r>
+    </w:p>
+    <w:p>
+      <w:pPr>
+        <w:ind w:left="360"/>
+      </w:pPr>
+      <w:r>
+        <w:t xml:space="preserve">Stooping here: </w:t>
       </w:r>
       <w:hyperlink r:id="rId5" w:history="1">
         <w:r>
           <w:rPr>
             <w:rStyle w:val="Hyperlink"/>
           </w:rPr>
-          <w:t>https://youtu.be/yfoY53QXEnI?t=2259</w:t>
+          <w:t>https://youtu.be/yfoY53QXEnI?t=2654</w:t>
         </w:r>
       </w:hyperlink>
       <w:r>
@@ -241,7 +343,7 @@
         <w:ind w:left="720" w:hanging="360"/>
       </w:pPr>
     </w:lvl>
-    <w:lvl w:ilvl="1" w:tplc="40090019" w:tentative="1">
+    <w:lvl w:ilvl="1" w:tplc="40090019">
       <w:start w:val="1"/>
       <w:numFmt w:val="lowerLetter"/>
       <w:lvlText w:val="%2."/>
@@ -782,6 +884,18 @@
       <w:shd w:val="clear" w:color="auto" w:fill="E1DFDD"/>
     </w:rPr>
   </w:style>
+  <w:style w:type="character" w:styleId="FollowedHyperlink">
+    <w:name w:val="FollowedHyperlink"/>
+    <w:basedOn w:val="DefaultParagraphFont"/>
+    <w:uiPriority w:val="99"/>
+    <w:semiHidden/>
+    <w:unhideWhenUsed/>
+    <w:rsid w:val="00E54570"/>
+    <w:rPr>
+      <w:color w:val="954F72" w:themeColor="followedHyperlink"/>
+      <w:u w:val="single"/>
+    </w:rPr>
+  </w:style>
 </w:styles>
 </file>
 

</xml_diff>